<commit_message>
War is over >:)
</commit_message>
<xml_diff>
--- a/1_QdC/Qdc_Mouse Mover - Marco Monteiro.docx
+++ b/1_QdC/Qdc_Mouse Mover - Marco Monteiro.docx
@@ -94,7 +94,7 @@
               </wp:inline>
             </w:drawing>
           </mc:Choice>
-          <mc:Fallback xmlns:w16sdtdh="http://schemas.microsoft.com/office/word/2020/wordml/sdtdatahash" xmlns:w16="http://schemas.microsoft.com/office/word/2018/wordml" xmlns:w16cex="http://schemas.microsoft.com/office/word/2018/wordml/cex" xmlns:oel="http://schemas.microsoft.com/office/2019/extlst">
+          <mc:Fallback xmlns:oel="http://schemas.microsoft.com/office/2019/extlst" xmlns:w16cex="http://schemas.microsoft.com/office/word/2018/wordml/cex" xmlns:w16="http://schemas.microsoft.com/office/word/2018/wordml" xmlns:w16sdtdh="http://schemas.microsoft.com/office/word/2020/wordml/sdtdatahash">
             <w:pict>
               <v:group w14:anchorId="70E73CBE" id="docshapegroup5" o:spid="_x0000_s1026" style="width:484.95pt;height:.5pt;mso-position-horizontal-relative:char;mso-position-vertical-relative:line" coordsize="9699,10" o:gfxdata="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">
                 <v:rect id="docshape6" o:spid="_x0000_s1027" style="position:absolute;width:9699;height:10;visibility:visible;mso-wrap-style:square;v-text-anchor:top" o:gfxdata="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" fillcolor="black" stroked="f"/>
@@ -1402,7 +1402,19 @@
               <w:rPr>
                 <w:spacing w:val="-5"/>
               </w:rPr>
-              <w:t>10%</w:t>
+              <w:t>1</w:t>
+            </w:r>
+            <w:r>
+              <w:rPr>
+                <w:spacing w:val="-5"/>
+              </w:rPr>
+              <w:t>5</w:t>
+            </w:r>
+            <w:r>
+              <w:rPr>
+                <w:spacing w:val="-5"/>
+              </w:rPr>
+              <w:t>%</w:t>
             </w:r>
           </w:p>
         </w:tc>
@@ -1458,7 +1470,13 @@
               <w:rPr>
                 <w:spacing w:val="-5"/>
               </w:rPr>
-              <w:t>25%</w:t>
+              <w:t>55</w:t>
+            </w:r>
+            <w:r>
+              <w:rPr>
+                <w:spacing w:val="-5"/>
+              </w:rPr>
+              <w:t>%</w:t>
             </w:r>
           </w:p>
         </w:tc>
@@ -1507,7 +1525,13 @@
               <w:rPr>
                 <w:spacing w:val="-5"/>
               </w:rPr>
-              <w:t>35%</w:t>
+              <w:t>10</w:t>
+            </w:r>
+            <w:r>
+              <w:rPr>
+                <w:spacing w:val="-5"/>
+              </w:rPr>
+              <w:t>%</w:t>
             </w:r>
           </w:p>
         </w:tc>
@@ -1556,7 +1580,13 @@
               <w:rPr>
                 <w:spacing w:val="-5"/>
               </w:rPr>
-              <w:t>30%</w:t>
+              <w:t>2</w:t>
+            </w:r>
+            <w:r>
+              <w:rPr>
+                <w:spacing w:val="-5"/>
+              </w:rPr>
+              <w:t>0%</w:t>
             </w:r>
           </w:p>
         </w:tc>
@@ -1641,7 +1671,7 @@
               </wp:anchor>
             </w:drawing>
           </mc:Choice>
-          <mc:Fallback xmlns:w16sdtdh="http://schemas.microsoft.com/office/word/2020/wordml/sdtdatahash" xmlns:w16="http://schemas.microsoft.com/office/word/2018/wordml" xmlns:w16cex="http://schemas.microsoft.com/office/word/2018/wordml/cex" xmlns:oel="http://schemas.microsoft.com/office/2019/extlst">
+          <mc:Fallback xmlns:oel="http://schemas.microsoft.com/office/2019/extlst" xmlns:w16cex="http://schemas.microsoft.com/office/word/2018/wordml/cex" xmlns:w16="http://schemas.microsoft.com/office/word/2018/wordml" xmlns:w16sdtdh="http://schemas.microsoft.com/office/word/2020/wordml/sdtdatahash">
             <w:pict>
               <v:rect w14:anchorId="7AF32B45" id="docshape7" o:spid="_x0000_s1026" style="position:absolute;margin-left:55.2pt;margin-top:18.6pt;width:484.9pt;height:.5pt;z-index:-15728128;visibility:visible;mso-wrap-style:square;mso-width-percent:0;mso-height-percent:0;mso-wrap-distance-left:0;mso-wrap-distance-top:0;mso-wrap-distance-right:0;mso-wrap-distance-bottom:0;mso-position-horizontal:absolute;mso-position-horizontal-relative:page;mso-position-vertical:absolute;mso-position-vertical-relative:text;mso-width-percent:0;mso-height-percent:0;mso-width-relative:page;mso-height-relative:page;v-text-anchor:top" o:gfxdata="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" fillcolor="black" stroked="f">
                 <w10:wrap type="topAndBottom" anchorx="page"/>
@@ -2610,7 +2640,7 @@
               </wp:inline>
             </w:drawing>
           </mc:Choice>
-          <mc:Fallback xmlns:w16sdtdh="http://schemas.microsoft.com/office/word/2020/wordml/sdtdatahash" xmlns:w16="http://schemas.microsoft.com/office/word/2018/wordml" xmlns:w16cex="http://schemas.microsoft.com/office/word/2018/wordml/cex" xmlns:oel="http://schemas.microsoft.com/office/2019/extlst">
+          <mc:Fallback xmlns:oel="http://schemas.microsoft.com/office/2019/extlst" xmlns:w16cex="http://schemas.microsoft.com/office/word/2018/wordml/cex" xmlns:w16="http://schemas.microsoft.com/office/word/2018/wordml" xmlns:w16sdtdh="http://schemas.microsoft.com/office/word/2020/wordml/sdtdatahash">
             <w:pict>
               <v:group w14:anchorId="2E328116" id="docshapegroup8" o:spid="_x0000_s1026" style="width:484.95pt;height:.5pt;mso-position-horizontal-relative:char;mso-position-vertical-relative:line" coordsize="9699,10" o:gfxdata="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">
                 <v:rect id="docshape9" o:spid="_x0000_s1027" style="position:absolute;width:9699;height:10;visibility:visible;mso-wrap-style:square;v-text-anchor:top" o:gfxdata="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" fillcolor="black" stroked="f"/>
@@ -2819,6 +2849,17 @@
       <w:r>
         <w:t>Computer scuola</w:t>
       </w:r>
+      <w:r>
+        <w:t xml:space="preserve">, </w:t>
+      </w:r>
+      <w:proofErr w:type="spellStart"/>
+      <w:r>
+        <w:t>Python</w:t>
+      </w:r>
+      <w:proofErr w:type="spellEnd"/>
+      <w:r>
+        <w:t>, Visual Studio Code</w:t>
+      </w:r>
     </w:p>
     <w:p>
       <w:pPr>
@@ -2934,11 +2975,17 @@
         <w:ind w:left="243"/>
       </w:pPr>
       <w:r>
-        <w:t>Prerequisiti necessari</w:t>
+        <w:t xml:space="preserve">Familiarità con </w:t>
+      </w:r>
+      <w:proofErr w:type="spellStart"/>
+      <w:r>
+        <w:t>pygame</w:t>
+      </w:r>
+      <w:proofErr w:type="spellEnd"/>
+      <w:r>
+        <w:t xml:space="preserve"> e con gli OOP</w:t>
       </w:r>
     </w:p>
-    <w:bookmarkStart w:id="0" w:name="_GoBack"/>
-    <w:bookmarkEnd w:id="0"/>
     <w:p>
       <w:pPr>
         <w:pStyle w:val="Corpotesto"/>
@@ -2954,7 +3001,7 @@
         <mc:AlternateContent>
           <mc:Choice Requires="wps">
             <w:drawing>
-              <wp:anchor distT="0" distB="0" distL="0" distR="0" simplePos="0" relativeHeight="487597056" behindDoc="1" locked="0" layoutInCell="1" allowOverlap="1" wp14:anchorId="1D5F8528" wp14:editId="748420D3">
+              <wp:anchor distT="0" distB="0" distL="0" distR="0" simplePos="0" relativeHeight="487597056" behindDoc="1" locked="0" layoutInCell="1" allowOverlap="1" wp14:anchorId="1D5F8528" wp14:editId="71D3F388">
                 <wp:simplePos x="0" y="0"/>
                 <wp:positionH relativeFrom="page">
                   <wp:posOffset>701040</wp:posOffset>
@@ -3019,7 +3066,7 @@
           </mc:Choice>
           <mc:Fallback>
             <w:pict>
-              <v:rect w14:anchorId="48EE7F19" id="docshape12" o:spid="_x0000_s1026" style="position:absolute;margin-left:55.2pt;margin-top:18.1pt;width:484.9pt;height:.5pt;z-index:-15719424;visibility:visible;mso-wrap-style:square;mso-width-percent:0;mso-height-percent:0;mso-wrap-distance-left:0;mso-wrap-distance-top:0;mso-wrap-distance-right:0;mso-wrap-distance-bottom:0;mso-position-horizontal:absolute;mso-position-horizontal-relative:page;mso-position-vertical:absolute;mso-position-vertical-relative:text;mso-width-percent:0;mso-height-percent:0;mso-width-relative:page;mso-height-relative:page;v-text-anchor:top" o:gfxdata="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" fillcolor="black" stroked="f">
+              <v:rect w14:anchorId="1F7D11D2" id="docshape12" o:spid="_x0000_s1026" style="position:absolute;margin-left:55.2pt;margin-top:18.1pt;width:484.9pt;height:.5pt;z-index:-15719424;visibility:visible;mso-wrap-style:square;mso-width-percent:0;mso-height-percent:0;mso-wrap-distance-left:0;mso-wrap-distance-top:0;mso-wrap-distance-right:0;mso-wrap-distance-bottom:0;mso-position-horizontal:absolute;mso-position-horizontal-relative:page;mso-position-vertical:absolute;mso-position-vertical-relative:text;mso-width-percent:0;mso-height-percent:0;mso-width-relative:page;mso-height-relative:page;v-text-anchor:top" o:gfxdata="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" fillcolor="black" stroked="f">
                 <w10:wrap type="topAndBottom" anchorx="page"/>
               </v:rect>
             </w:pict>
@@ -3075,571 +3122,57 @@
     <w:p>
       <w:pPr>
         <w:pStyle w:val="Corpotesto"/>
-        <w:spacing w:before="56"/>
-        <w:ind w:left="284"/>
-        <w:rPr>
-          <w:lang w:val="it-CH"/>
-        </w:rPr>
-      </w:pPr>
-      <w:r>
-        <w:t>Descrizione del progetto con tutti i requisiti principali</w:t>
+        <w:spacing w:before="10"/>
+        <w:ind w:left="242"/>
+      </w:pPr>
+      <w:r>
+        <w:t>Il progetto consiste nel muovere il mouse se resta fermo per troppo tempo, in modo da non far bloccare lo schermo del pc.</w:t>
       </w:r>
     </w:p>
     <w:p>
       <w:pPr>
         <w:pStyle w:val="Corpotesto"/>
-        <w:spacing w:before="56"/>
-        <w:ind w:left="284"/>
-      </w:pPr>
+        <w:spacing w:before="10"/>
+        <w:ind w:left="242"/>
+      </w:pPr>
+      <w:r>
+        <w:t>I requisiti principali sono:</w:t>
+      </w:r>
     </w:p>
     <w:p>
       <w:pPr>
-        <w:spacing w:line="268" w:lineRule="exact"/>
-        <w:ind w:left="500"/>
-        <w:rPr>
-          <w:b/>
-        </w:rPr>
-      </w:pPr>
-      <w:r>
-        <w:rPr>
-          <w:b/>
-          <w:spacing w:val="-2"/>
-        </w:rPr>
-        <w:t>IMPORTANTE</w:t>
+        <w:pStyle w:val="Corpotesto"/>
+        <w:numPr>
+          <w:ilvl w:val="0"/>
+          <w:numId w:val="12"/>
+        </w:numPr>
+        <w:spacing w:before="10"/>
+      </w:pPr>
+      <w:r>
+        <w:t>Eseguire un’animazione dopo x minuti di inattività</w:t>
       </w:r>
     </w:p>
     <w:p>
       <w:pPr>
-        <w:pStyle w:val="Paragrafoelenco"/>
+        <w:pStyle w:val="Corpotesto"/>
         <w:numPr>
-          <w:ilvl w:val="1"/>
-          <w:numId w:val="2"/>
+          <w:ilvl w:val="0"/>
+          <w:numId w:val="12"/>
         </w:numPr>
-        <w:tabs>
-          <w:tab w:val="left" w:pos="1220"/>
-          <w:tab w:val="left" w:pos="1221"/>
-        </w:tabs>
-        <w:ind w:left="1220" w:right="128" w:hanging="360"/>
-      </w:pPr>
-      <w:r>
-        <w:t>La fase di test deve essere preparata anticipatamente all’inizio del lavoro. I “Test Case” fanno da garanti al corretto funzionamento del lavoro prodotto</w:t>
+        <w:spacing w:before="10"/>
+      </w:pPr>
+      <w:r>
+        <w:t>Poter scegliere il cursore utilizzato</w:t>
       </w:r>
     </w:p>
     <w:p>
       <w:pPr>
-        <w:pStyle w:val="Paragrafoelenco"/>
+        <w:pStyle w:val="Corpotesto"/>
         <w:numPr>
-          <w:ilvl w:val="1"/>
-          <w:numId w:val="2"/>
+          <w:ilvl w:val="0"/>
+          <w:numId w:val="12"/>
         </w:numPr>
-        <w:tabs>
-          <w:tab w:val="left" w:pos="1221"/>
-        </w:tabs>
-        <w:ind w:left="1220" w:hanging="361"/>
-        <w:jc w:val="both"/>
-      </w:pPr>
-      <w:r>
-        <w:t>Ogni</w:t>
-      </w:r>
-      <w:r>
-        <w:rPr>
-          <w:spacing w:val="8"/>
-        </w:rPr>
-        <w:t xml:space="preserve"> </w:t>
-      </w:r>
-      <w:r>
-        <w:t>volta</w:t>
-      </w:r>
-      <w:r>
-        <w:rPr>
-          <w:spacing w:val="11"/>
-        </w:rPr>
-        <w:t xml:space="preserve"> </w:t>
-      </w:r>
-      <w:r>
-        <w:t>che</w:t>
-      </w:r>
-      <w:r>
-        <w:rPr>
-          <w:spacing w:val="12"/>
-        </w:rPr>
-        <w:t xml:space="preserve"> </w:t>
-      </w:r>
-      <w:r>
-        <w:t>i</w:t>
-      </w:r>
-      <w:r>
-        <w:rPr>
-          <w:spacing w:val="11"/>
-        </w:rPr>
-        <w:t xml:space="preserve"> </w:t>
-      </w:r>
-      <w:r>
-        <w:t>test</w:t>
-      </w:r>
-      <w:r>
-        <w:rPr>
-          <w:spacing w:val="10"/>
-        </w:rPr>
-        <w:t xml:space="preserve"> </w:t>
-      </w:r>
-      <w:r>
-        <w:t>case</w:t>
-      </w:r>
-      <w:r>
-        <w:rPr>
-          <w:spacing w:val="9"/>
-        </w:rPr>
-        <w:t xml:space="preserve"> </w:t>
-      </w:r>
-      <w:r>
-        <w:t>saranno</w:t>
-      </w:r>
-      <w:r>
-        <w:rPr>
-          <w:spacing w:val="12"/>
-        </w:rPr>
-        <w:t xml:space="preserve"> </w:t>
-      </w:r>
-      <w:r>
-        <w:t>eseguiti,</w:t>
-      </w:r>
-      <w:r>
-        <w:rPr>
-          <w:spacing w:val="11"/>
-        </w:rPr>
-        <w:t xml:space="preserve"> </w:t>
-      </w:r>
-      <w:r>
-        <w:t>si</w:t>
-      </w:r>
-      <w:r>
-        <w:rPr>
-          <w:spacing w:val="11"/>
-        </w:rPr>
-        <w:t xml:space="preserve"> </w:t>
-      </w:r>
-      <w:r>
-        <w:t>dovranno</w:t>
-      </w:r>
-      <w:r>
-        <w:rPr>
-          <w:spacing w:val="11"/>
-        </w:rPr>
-        <w:t xml:space="preserve"> </w:t>
-      </w:r>
-      <w:r>
-        <w:t>protocollare,</w:t>
-      </w:r>
-      <w:r>
-        <w:rPr>
-          <w:spacing w:val="12"/>
-        </w:rPr>
-        <w:t xml:space="preserve"> </w:t>
-      </w:r>
-      <w:r>
-        <w:t>indicando</w:t>
-      </w:r>
-      <w:r>
-        <w:rPr>
-          <w:spacing w:val="8"/>
-        </w:rPr>
-        <w:t xml:space="preserve"> </w:t>
-      </w:r>
-      <w:r>
-        <w:t>il</w:t>
-      </w:r>
-      <w:r>
-        <w:rPr>
-          <w:spacing w:val="11"/>
-        </w:rPr>
-        <w:t xml:space="preserve"> </w:t>
-      </w:r>
-      <w:r>
-        <w:t>loro</w:t>
-      </w:r>
-      <w:r>
-        <w:rPr>
-          <w:spacing w:val="12"/>
-        </w:rPr>
-        <w:t xml:space="preserve"> </w:t>
-      </w:r>
-      <w:r>
-        <w:t>esito</w:t>
-      </w:r>
-      <w:r>
-        <w:rPr>
-          <w:spacing w:val="11"/>
-        </w:rPr>
-        <w:t xml:space="preserve"> </w:t>
-      </w:r>
-      <w:r>
-        <w:rPr>
-          <w:spacing w:val="-5"/>
-        </w:rPr>
-        <w:t>in</w:t>
-      </w:r>
-    </w:p>
-    <w:p>
-      <w:pPr>
-        <w:pStyle w:val="Corpotesto"/>
-        <w:ind w:left="1220"/>
-      </w:pPr>
-      <w:r>
-        <w:t>modo</w:t>
-      </w:r>
-      <w:r>
-        <w:rPr>
-          <w:spacing w:val="-4"/>
-        </w:rPr>
-        <w:t xml:space="preserve"> </w:t>
-      </w:r>
-      <w:r>
-        <w:t>esaustivo,</w:t>
-      </w:r>
-      <w:r>
-        <w:rPr>
-          <w:spacing w:val="-5"/>
-        </w:rPr>
-        <w:t xml:space="preserve"> </w:t>
-      </w:r>
-      <w:r>
-        <w:t>un</w:t>
-      </w:r>
-      <w:r>
-        <w:rPr>
-          <w:spacing w:val="-3"/>
-        </w:rPr>
-        <w:t xml:space="preserve"> </w:t>
-      </w:r>
-      <w:r>
-        <w:t>semplice</w:t>
-      </w:r>
-      <w:r>
-        <w:rPr>
-          <w:spacing w:val="-5"/>
-        </w:rPr>
-        <w:t xml:space="preserve"> </w:t>
-      </w:r>
-      <w:r>
-        <w:t>“OK,</w:t>
-      </w:r>
-      <w:r>
-        <w:rPr>
-          <w:spacing w:val="-4"/>
-        </w:rPr>
-        <w:t xml:space="preserve"> </w:t>
-      </w:r>
-      <w:r>
-        <w:t>NOK”</w:t>
-      </w:r>
-      <w:r>
-        <w:rPr>
-          <w:spacing w:val="-2"/>
-        </w:rPr>
-        <w:t xml:space="preserve"> </w:t>
-      </w:r>
-      <w:r>
-        <w:t>non è</w:t>
-      </w:r>
-      <w:r>
-        <w:rPr>
-          <w:spacing w:val="-1"/>
-        </w:rPr>
-        <w:t xml:space="preserve"> </w:t>
-      </w:r>
-      <w:r>
-        <w:rPr>
-          <w:spacing w:val="-2"/>
-        </w:rPr>
-        <w:t>sufficiente</w:t>
-      </w:r>
-    </w:p>
-    <w:p>
-      <w:pPr>
-        <w:pStyle w:val="Paragrafoelenco"/>
-        <w:numPr>
-          <w:ilvl w:val="1"/>
-          <w:numId w:val="2"/>
-        </w:numPr>
-        <w:tabs>
-          <w:tab w:val="left" w:pos="1221"/>
-        </w:tabs>
-        <w:ind w:left="1220" w:hanging="361"/>
-        <w:jc w:val="both"/>
-      </w:pPr>
-      <w:r>
-        <w:t>Nel</w:t>
-      </w:r>
-      <w:r>
-        <w:rPr>
-          <w:spacing w:val="4"/>
-        </w:rPr>
-        <w:t xml:space="preserve"> </w:t>
-      </w:r>
-      <w:r>
-        <w:t>caso</w:t>
-      </w:r>
-      <w:r>
-        <w:rPr>
-          <w:spacing w:val="5"/>
-        </w:rPr>
-        <w:t xml:space="preserve"> </w:t>
-      </w:r>
-      <w:r>
-        <w:t>in</w:t>
-      </w:r>
-      <w:r>
-        <w:rPr>
-          <w:spacing w:val="4"/>
-        </w:rPr>
-        <w:t xml:space="preserve"> </w:t>
-      </w:r>
-      <w:r>
-        <w:t>cui,</w:t>
-      </w:r>
-      <w:r>
-        <w:rPr>
-          <w:spacing w:val="4"/>
-        </w:rPr>
-        <w:t xml:space="preserve"> </w:t>
-      </w:r>
-      <w:r>
-        <w:t>tutte</w:t>
-      </w:r>
-      <w:r>
-        <w:rPr>
-          <w:spacing w:val="6"/>
-        </w:rPr>
-        <w:t xml:space="preserve"> </w:t>
-      </w:r>
-      <w:r>
-        <w:t>le</w:t>
-      </w:r>
-      <w:r>
-        <w:rPr>
-          <w:spacing w:val="4"/>
-        </w:rPr>
-        <w:t xml:space="preserve"> </w:t>
-      </w:r>
-      <w:r>
-        <w:t>specifiche</w:t>
-      </w:r>
-      <w:r>
-        <w:rPr>
-          <w:spacing w:val="5"/>
-        </w:rPr>
-        <w:t xml:space="preserve"> </w:t>
-      </w:r>
-      <w:r>
-        <w:t>siano</w:t>
-      </w:r>
-      <w:r>
-        <w:rPr>
-          <w:spacing w:val="5"/>
-        </w:rPr>
-        <w:t xml:space="preserve"> </w:t>
-      </w:r>
-      <w:r>
-        <w:t>state</w:t>
-      </w:r>
-      <w:r>
-        <w:rPr>
-          <w:spacing w:val="5"/>
-        </w:rPr>
-        <w:t xml:space="preserve"> </w:t>
-      </w:r>
-      <w:r>
-        <w:t>coperte</w:t>
-      </w:r>
-      <w:r>
-        <w:rPr>
-          <w:spacing w:val="3"/>
-        </w:rPr>
-        <w:t xml:space="preserve"> </w:t>
-      </w:r>
-      <w:r>
-        <w:t>in</w:t>
-      </w:r>
-      <w:r>
-        <w:rPr>
-          <w:spacing w:val="3"/>
-        </w:rPr>
-        <w:t xml:space="preserve"> </w:t>
-      </w:r>
-      <w:r>
-        <w:t>modo</w:t>
-      </w:r>
-      <w:r>
-        <w:rPr>
-          <w:spacing w:val="6"/>
-        </w:rPr>
-        <w:t xml:space="preserve"> </w:t>
-      </w:r>
-      <w:r>
-        <w:t>completo,</w:t>
-      </w:r>
-      <w:r>
-        <w:rPr>
-          <w:spacing w:val="2"/>
-        </w:rPr>
-        <w:t xml:space="preserve"> </w:t>
-      </w:r>
-      <w:r>
-        <w:t>compresa</w:t>
-      </w:r>
-      <w:r>
-        <w:rPr>
-          <w:spacing w:val="5"/>
-        </w:rPr>
-        <w:t xml:space="preserve"> </w:t>
-      </w:r>
-      <w:r>
-        <w:t>la</w:t>
-      </w:r>
-      <w:r>
-        <w:rPr>
-          <w:spacing w:val="4"/>
-        </w:rPr>
-        <w:t xml:space="preserve"> </w:t>
-      </w:r>
-      <w:r>
-        <w:t>fase</w:t>
-      </w:r>
-      <w:r>
-        <w:rPr>
-          <w:spacing w:val="5"/>
-        </w:rPr>
-        <w:t xml:space="preserve"> </w:t>
-      </w:r>
-      <w:r>
-        <w:rPr>
-          <w:spacing w:val="-5"/>
-        </w:rPr>
-        <w:t>dei</w:t>
-      </w:r>
-    </w:p>
-    <w:p>
-      <w:pPr>
-        <w:pStyle w:val="Corpotesto"/>
-        <w:ind w:left="1220"/>
-      </w:pPr>
-      <w:r>
-        <w:t>“Test</w:t>
-      </w:r>
-      <w:r>
-        <w:rPr>
-          <w:spacing w:val="-4"/>
-        </w:rPr>
-        <w:t xml:space="preserve"> </w:t>
-      </w:r>
-      <w:r>
-        <w:t>Case”,</w:t>
-      </w:r>
-      <w:r>
-        <w:rPr>
-          <w:spacing w:val="-3"/>
-        </w:rPr>
-        <w:t xml:space="preserve"> </w:t>
-      </w:r>
-      <w:r>
-        <w:t>il</w:t>
-      </w:r>
-      <w:r>
-        <w:rPr>
-          <w:spacing w:val="-5"/>
-        </w:rPr>
-        <w:t xml:space="preserve"> </w:t>
-      </w:r>
-      <w:r>
-        <w:t>docente</w:t>
-      </w:r>
-      <w:r>
-        <w:rPr>
-          <w:spacing w:val="-2"/>
-        </w:rPr>
-        <w:t xml:space="preserve"> </w:t>
-      </w:r>
-      <w:r>
-        <w:t>si</w:t>
-      </w:r>
-      <w:r>
-        <w:rPr>
-          <w:spacing w:val="-4"/>
-        </w:rPr>
-        <w:t xml:space="preserve"> </w:t>
-      </w:r>
-      <w:r>
-        <w:t>riserva</w:t>
-      </w:r>
-      <w:r>
-        <w:rPr>
-          <w:spacing w:val="-6"/>
-        </w:rPr>
-        <w:t xml:space="preserve"> </w:t>
-      </w:r>
-      <w:r>
-        <w:t>la</w:t>
-      </w:r>
-      <w:r>
-        <w:rPr>
-          <w:spacing w:val="-4"/>
-        </w:rPr>
-        <w:t xml:space="preserve"> </w:t>
-      </w:r>
-      <w:r>
-        <w:t>facoltà</w:t>
-      </w:r>
-      <w:r>
-        <w:rPr>
-          <w:spacing w:val="-3"/>
-        </w:rPr>
-        <w:t xml:space="preserve"> </w:t>
-      </w:r>
-      <w:r>
-        <w:t>di</w:t>
-      </w:r>
-      <w:r>
-        <w:rPr>
-          <w:spacing w:val="-7"/>
-        </w:rPr>
-        <w:t xml:space="preserve"> </w:t>
-      </w:r>
-      <w:r>
-        <w:t>aggiungere</w:t>
-      </w:r>
-      <w:r>
-        <w:rPr>
-          <w:spacing w:val="-3"/>
-        </w:rPr>
-        <w:t xml:space="preserve"> al lavoro </w:t>
-      </w:r>
-      <w:r>
-        <w:t>delle</w:t>
-      </w:r>
-      <w:r>
-        <w:rPr>
-          <w:spacing w:val="-4"/>
-        </w:rPr>
-        <w:t xml:space="preserve"> </w:t>
-      </w:r>
-      <w:r>
-        <w:t>nuove</w:t>
-      </w:r>
-      <w:r>
-        <w:rPr>
-          <w:spacing w:val="-2"/>
-        </w:rPr>
-        <w:t xml:space="preserve"> funzionalità</w:t>
-      </w:r>
-    </w:p>
-    <w:p>
-      <w:pPr>
-        <w:pStyle w:val="Corpotesto"/>
         <w:spacing w:before="10"/>
-        <w:rPr>
-          <w:sz w:val="27"/>
-        </w:rPr>
       </w:pPr>
       <w:r>
         <w:rPr>
@@ -3648,18 +3181,18 @@
         <mc:AlternateContent>
           <mc:Choice Requires="wps">
             <w:drawing>
-              <wp:anchor distT="0" distB="0" distL="0" distR="0" simplePos="0" relativeHeight="487590912" behindDoc="1" locked="0" layoutInCell="1" allowOverlap="1" wp14:anchorId="60246BE5" wp14:editId="4FD35BAC">
+              <wp:anchor distT="0" distB="0" distL="0" distR="0" simplePos="0" relativeHeight="487599104" behindDoc="1" locked="0" layoutInCell="1" allowOverlap="1" wp14:anchorId="3D273E41" wp14:editId="074A477A">
                 <wp:simplePos x="0" y="0"/>
                 <wp:positionH relativeFrom="page">
-                  <wp:posOffset>701040</wp:posOffset>
+                  <wp:posOffset>748168</wp:posOffset>
                 </wp:positionH>
                 <wp:positionV relativeFrom="paragraph">
-                  <wp:posOffset>231140</wp:posOffset>
+                  <wp:posOffset>338206</wp:posOffset>
                 </wp:positionV>
                 <wp:extent cx="6158230" cy="6350"/>
                 <wp:effectExtent l="0" t="0" r="0" b="0"/>
                 <wp:wrapTopAndBottom/>
-                <wp:docPr id="10" name="docshape13"/>
+                <wp:docPr id="19" name="docshape12"/>
                 <wp:cNvGraphicFramePr>
                   <a:graphicFrameLocks xmlns:a="http://schemas.openxmlformats.org/drawingml/2006/main"/>
                 </wp:cNvGraphicFramePr>
@@ -3711,15 +3244,25 @@
               </wp:anchor>
             </w:drawing>
           </mc:Choice>
-          <mc:Fallback xmlns:w16sdtdh="http://schemas.microsoft.com/office/word/2020/wordml/sdtdatahash" xmlns:w16="http://schemas.microsoft.com/office/word/2018/wordml" xmlns:w16cex="http://schemas.microsoft.com/office/word/2018/wordml/cex" xmlns:oel="http://schemas.microsoft.com/office/2019/extlst">
+          <mc:Fallback>
             <w:pict>
-              <v:rect w14:anchorId="2A0A7705" id="docshape13" o:spid="_x0000_s1026" style="position:absolute;margin-left:55.2pt;margin-top:18.2pt;width:484.9pt;height:.5pt;z-index:-15725568;visibility:visible;mso-wrap-style:square;mso-width-percent:0;mso-height-percent:0;mso-wrap-distance-left:0;mso-wrap-distance-top:0;mso-wrap-distance-right:0;mso-wrap-distance-bottom:0;mso-position-horizontal:absolute;mso-position-horizontal-relative:page;mso-position-vertical:absolute;mso-position-vertical-relative:text;mso-width-percent:0;mso-height-percent:0;mso-width-relative:page;mso-height-relative:page;v-text-anchor:top" o:gfxdata="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" fillcolor="black" stroked="f">
+              <v:rect w14:anchorId="775031A7" id="docshape12" o:spid="_x0000_s1026" style="position:absolute;margin-left:58.9pt;margin-top:26.65pt;width:484.9pt;height:.5pt;z-index:-15717376;visibility:visible;mso-wrap-style:square;mso-width-percent:0;mso-height-percent:0;mso-wrap-distance-left:0;mso-wrap-distance-top:0;mso-wrap-distance-right:0;mso-wrap-distance-bottom:0;mso-position-horizontal:absolute;mso-position-horizontal-relative:page;mso-position-vertical:absolute;mso-position-vertical-relative:text;mso-width-percent:0;mso-height-percent:0;mso-width-relative:page;mso-height-relative:page;v-text-anchor:top" o:gfxdata="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" fillcolor="black" stroked="f">
                 <w10:wrap type="topAndBottom" anchorx="page"/>
               </v:rect>
             </w:pict>
           </mc:Fallback>
         </mc:AlternateContent>
       </w:r>
+      <w:r>
+        <w:t>Poter sospendere il programma</w:t>
+      </w:r>
+    </w:p>
+    <w:p>
+      <w:pPr>
+        <w:pStyle w:val="Corpotesto"/>
+        <w:spacing w:before="10"/>
+        <w:ind w:left="242"/>
+      </w:pPr>
     </w:p>
     <w:p>
       <w:pPr>
@@ -4073,563 +3616,6 @@
         </w:rPr>
         <w:t>dell’applicativo</w:t>
       </w:r>
-    </w:p>
-    <w:p>
-      <w:pPr>
-        <w:pStyle w:val="Corpotesto"/>
-        <w:spacing w:before="9"/>
-        <w:rPr>
-          <w:sz w:val="27"/>
-        </w:rPr>
-      </w:pPr>
-      <w:r>
-        <w:rPr>
-          <w:noProof/>
-        </w:rPr>
-        <mc:AlternateContent>
-          <mc:Choice Requires="wps">
-            <w:drawing>
-              <wp:anchor distT="0" distB="0" distL="0" distR="0" simplePos="0" relativeHeight="487591424" behindDoc="1" locked="0" layoutInCell="1" allowOverlap="1" wp14:anchorId="31FE3180" wp14:editId="721240F8">
-                <wp:simplePos x="0" y="0"/>
-                <wp:positionH relativeFrom="page">
-                  <wp:posOffset>701040</wp:posOffset>
-                </wp:positionH>
-                <wp:positionV relativeFrom="paragraph">
-                  <wp:posOffset>231140</wp:posOffset>
-                </wp:positionV>
-                <wp:extent cx="6158230" cy="6350"/>
-                <wp:effectExtent l="0" t="0" r="0" b="0"/>
-                <wp:wrapTopAndBottom/>
-                <wp:docPr id="9" name="docshape14"/>
-                <wp:cNvGraphicFramePr>
-                  <a:graphicFrameLocks xmlns:a="http://schemas.openxmlformats.org/drawingml/2006/main"/>
-                </wp:cNvGraphicFramePr>
-                <a:graphic xmlns:a="http://schemas.openxmlformats.org/drawingml/2006/main">
-                  <a:graphicData uri="http://schemas.microsoft.com/office/word/2010/wordprocessingShape">
-                    <wps:wsp>
-                      <wps:cNvSpPr>
-                        <a:spLocks noChangeArrowheads="1"/>
-                      </wps:cNvSpPr>
-                      <wps:spPr bwMode="auto">
-                        <a:xfrm>
-                          <a:off x="0" y="0"/>
-                          <a:ext cx="6158230" cy="6350"/>
-                        </a:xfrm>
-                        <a:prstGeom prst="rect">
-                          <a:avLst/>
-                        </a:prstGeom>
-                        <a:solidFill>
-                          <a:srgbClr val="000000"/>
-                        </a:solidFill>
-                        <a:ln>
-                          <a:noFill/>
-                        </a:ln>
-                        <a:extLst>
-                          <a:ext uri="{91240B29-F687-4F45-9708-019B960494DF}">
-                            <a14:hiddenLine xmlns:a14="http://schemas.microsoft.com/office/drawing/2010/main" w="9525">
-                              <a:solidFill>
-                                <a:srgbClr val="000000"/>
-                              </a:solidFill>
-                              <a:miter lim="800000"/>
-                              <a:headEnd/>
-                              <a:tailEnd/>
-                            </a14:hiddenLine>
-                          </a:ext>
-                        </a:extLst>
-                      </wps:spPr>
-                      <wps:bodyPr rot="0" vert="horz" wrap="square" lIns="91440" tIns="45720" rIns="91440" bIns="45720" anchor="t" anchorCtr="0" upright="1">
-                        <a:noAutofit/>
-                      </wps:bodyPr>
-                    </wps:wsp>
-                  </a:graphicData>
-                </a:graphic>
-                <wp14:sizeRelH relativeFrom="page">
-                  <wp14:pctWidth>0</wp14:pctWidth>
-                </wp14:sizeRelH>
-                <wp14:sizeRelV relativeFrom="page">
-                  <wp14:pctHeight>0</wp14:pctHeight>
-                </wp14:sizeRelV>
-              </wp:anchor>
-            </w:drawing>
-          </mc:Choice>
-          <mc:Fallback xmlns:w16sdtdh="http://schemas.microsoft.com/office/word/2020/wordml/sdtdatahash" xmlns:w16="http://schemas.microsoft.com/office/word/2018/wordml" xmlns:w16cex="http://schemas.microsoft.com/office/word/2018/wordml/cex" xmlns:oel="http://schemas.microsoft.com/office/2019/extlst">
-            <w:pict>
-              <v:rect w14:anchorId="2FFC1467" id="docshape14" o:spid="_x0000_s1026" style="position:absolute;margin-left:55.2pt;margin-top:18.2pt;width:484.9pt;height:.5pt;z-index:-15725056;visibility:visible;mso-wrap-style:square;mso-width-percent:0;mso-height-percent:0;mso-wrap-distance-left:0;mso-wrap-distance-top:0;mso-wrap-distance-right:0;mso-wrap-distance-bottom:0;mso-position-horizontal:absolute;mso-position-horizontal-relative:page;mso-position-vertical:absolute;mso-position-vertical-relative:text;mso-width-percent:0;mso-height-percent:0;mso-width-relative:page;mso-height-relative:page;v-text-anchor:top" o:gfxdata="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" fillcolor="black" stroked="f">
-                <w10:wrap type="topAndBottom" anchorx="page"/>
-              </v:rect>
-            </w:pict>
-          </mc:Fallback>
-        </mc:AlternateContent>
-      </w:r>
-    </w:p>
-    <w:p>
-      <w:pPr>
-        <w:pStyle w:val="Titolo1"/>
-        <w:numPr>
-          <w:ilvl w:val="0"/>
-          <w:numId w:val="2"/>
-        </w:numPr>
-        <w:tabs>
-          <w:tab w:val="left" w:pos="527"/>
-        </w:tabs>
-        <w:spacing w:before="19"/>
-      </w:pPr>
-      <w:r>
-        <w:rPr>
-          <w:color w:val="2E5395"/>
-        </w:rPr>
-        <w:t>PUNTI</w:t>
-      </w:r>
-      <w:r>
-        <w:rPr>
-          <w:color w:val="2E5395"/>
-          <w:spacing w:val="-13"/>
-        </w:rPr>
-        <w:t xml:space="preserve"> </w:t>
-      </w:r>
-      <w:r>
-        <w:rPr>
-          <w:color w:val="2E5395"/>
-        </w:rPr>
-        <w:t>TECNICI</w:t>
-      </w:r>
-      <w:r>
-        <w:rPr>
-          <w:color w:val="2E5395"/>
-          <w:spacing w:val="-14"/>
-        </w:rPr>
-        <w:t xml:space="preserve"> </w:t>
-      </w:r>
-      <w:r>
-        <w:rPr>
-          <w:color w:val="2E5395"/>
-        </w:rPr>
-        <w:t>SPECIFICI</w:t>
-      </w:r>
-      <w:r>
-        <w:rPr>
-          <w:color w:val="2E5395"/>
-          <w:spacing w:val="-14"/>
-        </w:rPr>
-        <w:t xml:space="preserve"> </w:t>
-      </w:r>
-      <w:r>
-        <w:rPr>
-          <w:color w:val="2E5395"/>
-          <w:spacing w:val="-2"/>
-        </w:rPr>
-        <w:t>VALUTATI</w:t>
-      </w:r>
-    </w:p>
-    <w:p>
-      <w:pPr>
-        <w:pStyle w:val="Corpotesto"/>
-        <w:spacing w:before="3"/>
-        <w:rPr>
-          <w:rFonts w:ascii="Calibri Light"/>
-          <w:sz w:val="18"/>
-        </w:rPr>
-      </w:pPr>
-    </w:p>
-    <w:p>
-      <w:pPr>
-        <w:pStyle w:val="Corpotesto"/>
-        <w:spacing w:before="56"/>
-        <w:ind w:left="243"/>
-      </w:pPr>
-      <w:r>
-        <w:t>La</w:t>
-      </w:r>
-      <w:r>
-        <w:rPr>
-          <w:spacing w:val="68"/>
-        </w:rPr>
-        <w:t xml:space="preserve"> </w:t>
-      </w:r>
-      <w:r>
-        <w:t>griglia</w:t>
-      </w:r>
-      <w:r>
-        <w:rPr>
-          <w:spacing w:val="68"/>
-        </w:rPr>
-        <w:t xml:space="preserve"> </w:t>
-      </w:r>
-      <w:r>
-        <w:t>di</w:t>
-      </w:r>
-      <w:r>
-        <w:rPr>
-          <w:spacing w:val="68"/>
-        </w:rPr>
-        <w:t xml:space="preserve"> </w:t>
-      </w:r>
-      <w:r>
-        <w:t>valutazione</w:t>
-      </w:r>
-      <w:r>
-        <w:rPr>
-          <w:spacing w:val="66"/>
-        </w:rPr>
-        <w:t xml:space="preserve"> </w:t>
-      </w:r>
-      <w:r>
-        <w:t>definisce</w:t>
-      </w:r>
-      <w:r>
-        <w:rPr>
-          <w:spacing w:val="68"/>
-        </w:rPr>
-        <w:t xml:space="preserve"> </w:t>
-      </w:r>
-      <w:r>
-        <w:t>i</w:t>
-      </w:r>
-      <w:r>
-        <w:rPr>
-          <w:spacing w:val="68"/>
-        </w:rPr>
-        <w:t xml:space="preserve"> </w:t>
-      </w:r>
-      <w:r>
-        <w:t>criteri</w:t>
-      </w:r>
-      <w:r>
-        <w:rPr>
-          <w:spacing w:val="68"/>
-        </w:rPr>
-        <w:t xml:space="preserve"> </w:t>
-      </w:r>
-      <w:r>
-        <w:t>generali</w:t>
-      </w:r>
-      <w:r>
-        <w:rPr>
-          <w:spacing w:val="68"/>
-        </w:rPr>
-        <w:t xml:space="preserve"> </w:t>
-      </w:r>
-      <w:r>
-        <w:t>secondo</w:t>
-      </w:r>
-      <w:r>
-        <w:rPr>
-          <w:spacing w:val="69"/>
-        </w:rPr>
-        <w:t xml:space="preserve"> </w:t>
-      </w:r>
-      <w:r>
-        <w:t>cui</w:t>
-      </w:r>
-      <w:r>
-        <w:rPr>
-          <w:spacing w:val="67"/>
-        </w:rPr>
-        <w:t xml:space="preserve"> </w:t>
-      </w:r>
-      <w:r>
-        <w:t>il</w:t>
-      </w:r>
-      <w:r>
-        <w:rPr>
-          <w:spacing w:val="67"/>
-        </w:rPr>
-        <w:t xml:space="preserve"> </w:t>
-      </w:r>
-      <w:r>
-        <w:t>lavoro</w:t>
-      </w:r>
-      <w:r>
-        <w:rPr>
-          <w:spacing w:val="72"/>
-        </w:rPr>
-        <w:t xml:space="preserve"> </w:t>
-      </w:r>
-      <w:r>
-        <w:t>dell’allievo</w:t>
-      </w:r>
-      <w:r>
-        <w:rPr>
-          <w:spacing w:val="69"/>
-        </w:rPr>
-        <w:t xml:space="preserve"> </w:t>
-      </w:r>
-      <w:r>
-        <w:t>sarà</w:t>
-      </w:r>
-      <w:r>
-        <w:rPr>
-          <w:spacing w:val="65"/>
-        </w:rPr>
-        <w:t xml:space="preserve"> </w:t>
-      </w:r>
-      <w:r>
-        <w:t>valutato (documentazione, diario, rispetto degli standard, della qualità, ...).</w:t>
-      </w:r>
-    </w:p>
-    <w:p>
-      <w:pPr>
-        <w:pStyle w:val="Corpotesto"/>
-        <w:spacing w:before="123"/>
-        <w:ind w:left="243"/>
-      </w:pPr>
-      <w:r>
-        <w:t>Inoltre,</w:t>
-      </w:r>
-      <w:r>
-        <w:rPr>
-          <w:spacing w:val="-5"/>
-        </w:rPr>
-        <w:t xml:space="preserve"> </w:t>
-      </w:r>
-      <w:r>
-        <w:t>il</w:t>
-      </w:r>
-      <w:r>
-        <w:rPr>
-          <w:spacing w:val="-6"/>
-        </w:rPr>
-        <w:t xml:space="preserve"> </w:t>
-      </w:r>
-      <w:r>
-        <w:t>lavoro</w:t>
-      </w:r>
-      <w:r>
-        <w:rPr>
-          <w:spacing w:val="-1"/>
-        </w:rPr>
-        <w:t xml:space="preserve"> </w:t>
-      </w:r>
-      <w:r>
-        <w:t>sarà</w:t>
-      </w:r>
-      <w:r>
-        <w:rPr>
-          <w:spacing w:val="-6"/>
-        </w:rPr>
-        <w:t xml:space="preserve"> </w:t>
-      </w:r>
-      <w:r>
-        <w:t>valutato</w:t>
-      </w:r>
-      <w:r>
-        <w:rPr>
-          <w:spacing w:val="-1"/>
-        </w:rPr>
-        <w:t xml:space="preserve"> </w:t>
-      </w:r>
-      <w:r>
-        <w:t>sui</w:t>
-      </w:r>
-      <w:r>
-        <w:rPr>
-          <w:spacing w:val="-6"/>
-        </w:rPr>
-        <w:t xml:space="preserve"> </w:t>
-      </w:r>
-      <w:r>
-        <w:t>seguenti</w:t>
-      </w:r>
-      <w:r>
-        <w:rPr>
-          <w:spacing w:val="-4"/>
-        </w:rPr>
-        <w:t xml:space="preserve"> </w:t>
-      </w:r>
-      <w:r>
-        <w:t>7</w:t>
-      </w:r>
-      <w:r>
-        <w:rPr>
-          <w:spacing w:val="-3"/>
-        </w:rPr>
-        <w:t xml:space="preserve"> </w:t>
-      </w:r>
-      <w:r>
-        <w:t>punti</w:t>
-      </w:r>
-      <w:r>
-        <w:rPr>
-          <w:spacing w:val="-2"/>
-        </w:rPr>
-        <w:t xml:space="preserve"> </w:t>
-      </w:r>
-      <w:r>
-        <w:t>specifici</w:t>
-      </w:r>
-      <w:r>
-        <w:rPr>
-          <w:spacing w:val="-3"/>
-        </w:rPr>
-        <w:t xml:space="preserve"> </w:t>
-      </w:r>
-      <w:r>
-        <w:t>(punti</w:t>
-      </w:r>
-      <w:r>
-        <w:rPr>
-          <w:spacing w:val="-3"/>
-        </w:rPr>
-        <w:t xml:space="preserve"> </w:t>
-      </w:r>
-      <w:r>
-        <w:t>da</w:t>
-      </w:r>
-      <w:r>
-        <w:rPr>
-          <w:spacing w:val="-2"/>
-        </w:rPr>
-        <w:t xml:space="preserve"> </w:t>
-      </w:r>
-      <w:r>
-        <w:t>A14</w:t>
-      </w:r>
-      <w:r>
-        <w:rPr>
-          <w:spacing w:val="-3"/>
-        </w:rPr>
-        <w:t xml:space="preserve"> </w:t>
-      </w:r>
-      <w:r>
-        <w:t>a</w:t>
-      </w:r>
-      <w:r>
-        <w:rPr>
-          <w:spacing w:val="-3"/>
-        </w:rPr>
-        <w:t xml:space="preserve"> </w:t>
-      </w:r>
-      <w:r>
-        <w:rPr>
-          <w:spacing w:val="-2"/>
-        </w:rPr>
-        <w:t>A20):</w:t>
-      </w:r>
-      <w:r>
-        <w:rPr>
-          <w:spacing w:val="-2"/>
-        </w:rPr>
-        <w:br/>
-      </w:r>
-    </w:p>
-    <w:p>
-      <w:pPr>
-        <w:pStyle w:val="western"/>
-        <w:numPr>
-          <w:ilvl w:val="0"/>
-          <w:numId w:val="4"/>
-        </w:numPr>
-        <w:spacing w:before="0" w:beforeAutospacing="0" w:after="0"/>
-        <w:ind w:left="567"/>
-        <w:rPr>
-          <w:rFonts w:asciiTheme="minorHAnsi" w:hAnsiTheme="minorHAnsi" w:cstheme="minorHAnsi"/>
-          <w:i/>
-          <w:iCs/>
-          <w:lang w:val="it-IT"/>
-        </w:rPr>
-      </w:pPr>
-    </w:p>
-    <w:p>
-      <w:pPr>
-        <w:pStyle w:val="western"/>
-        <w:numPr>
-          <w:ilvl w:val="0"/>
-          <w:numId w:val="4"/>
-        </w:numPr>
-        <w:spacing w:before="0" w:beforeAutospacing="0" w:after="0"/>
-        <w:ind w:left="567"/>
-        <w:rPr>
-          <w:rFonts w:asciiTheme="minorHAnsi" w:hAnsiTheme="minorHAnsi" w:cstheme="minorHAnsi"/>
-          <w:i/>
-          <w:iCs/>
-          <w:lang w:val="it-IT"/>
-        </w:rPr>
-      </w:pPr>
-    </w:p>
-    <w:p>
-      <w:pPr>
-        <w:pStyle w:val="western"/>
-        <w:numPr>
-          <w:ilvl w:val="0"/>
-          <w:numId w:val="4"/>
-        </w:numPr>
-        <w:spacing w:before="0" w:beforeAutospacing="0" w:after="0"/>
-        <w:ind w:left="567"/>
-        <w:rPr>
-          <w:rFonts w:asciiTheme="minorHAnsi" w:hAnsiTheme="minorHAnsi" w:cstheme="minorHAnsi"/>
-          <w:i/>
-          <w:iCs/>
-          <w:lang w:val="it-IT"/>
-        </w:rPr>
-      </w:pPr>
-    </w:p>
-    <w:p>
-      <w:pPr>
-        <w:pStyle w:val="western"/>
-        <w:numPr>
-          <w:ilvl w:val="0"/>
-          <w:numId w:val="4"/>
-        </w:numPr>
-        <w:spacing w:before="0" w:beforeAutospacing="0" w:after="0"/>
-        <w:ind w:left="567"/>
-        <w:rPr>
-          <w:rFonts w:asciiTheme="minorHAnsi" w:hAnsiTheme="minorHAnsi" w:cstheme="minorHAnsi"/>
-          <w:i/>
-          <w:iCs/>
-          <w:lang w:val="it-IT"/>
-        </w:rPr>
-      </w:pPr>
-    </w:p>
-    <w:p>
-      <w:pPr>
-        <w:pStyle w:val="western"/>
-        <w:numPr>
-          <w:ilvl w:val="0"/>
-          <w:numId w:val="4"/>
-        </w:numPr>
-        <w:spacing w:before="0" w:beforeAutospacing="0" w:after="0"/>
-        <w:ind w:left="567"/>
-        <w:rPr>
-          <w:rFonts w:asciiTheme="minorHAnsi" w:hAnsiTheme="minorHAnsi" w:cstheme="minorHAnsi"/>
-          <w:i/>
-          <w:iCs/>
-          <w:lang w:val="it-IT"/>
-        </w:rPr>
-      </w:pPr>
-    </w:p>
-    <w:p>
-      <w:pPr>
-        <w:pStyle w:val="western"/>
-        <w:numPr>
-          <w:ilvl w:val="0"/>
-          <w:numId w:val="4"/>
-        </w:numPr>
-        <w:spacing w:before="0" w:beforeAutospacing="0" w:after="0"/>
-        <w:ind w:left="567"/>
-        <w:rPr>
-          <w:rFonts w:asciiTheme="minorHAnsi" w:hAnsiTheme="minorHAnsi" w:cstheme="minorHAnsi"/>
-          <w:i/>
-          <w:iCs/>
-          <w:lang w:val="it-IT"/>
-        </w:rPr>
-      </w:pPr>
-    </w:p>
-    <w:p>
-      <w:pPr>
-        <w:pStyle w:val="western"/>
-        <w:numPr>
-          <w:ilvl w:val="0"/>
-          <w:numId w:val="4"/>
-        </w:numPr>
-        <w:spacing w:before="0" w:beforeAutospacing="0" w:after="0"/>
-        <w:ind w:left="567"/>
-        <w:rPr>
-          <w:rFonts w:asciiTheme="minorHAnsi" w:hAnsiTheme="minorHAnsi" w:cstheme="minorHAnsi"/>
-          <w:i/>
-          <w:iCs/>
-          <w:lang w:val="it-IT"/>
-        </w:rPr>
-      </w:pPr>
     </w:p>
     <w:p>
       <w:pPr>
@@ -4729,7 +3715,7 @@
               </wp:inline>
             </w:drawing>
           </mc:Choice>
-          <mc:Fallback xmlns:w16sdtdh="http://schemas.microsoft.com/office/word/2020/wordml/sdtdatahash" xmlns:w16="http://schemas.microsoft.com/office/word/2018/wordml" xmlns:w16cex="http://schemas.microsoft.com/office/word/2018/wordml/cex" xmlns:oel="http://schemas.microsoft.com/office/2019/extlst">
+          <mc:Fallback xmlns:oel="http://schemas.microsoft.com/office/2019/extlst" xmlns:w16cex="http://schemas.microsoft.com/office/word/2018/wordml/cex" xmlns:w16="http://schemas.microsoft.com/office/word/2018/wordml" xmlns:w16sdtdh="http://schemas.microsoft.com/office/word/2020/wordml/sdtdatahash">
             <w:pict>
               <v:group w14:anchorId="02693557" id="docshapegroup15" o:spid="_x0000_s1026" style="width:484.95pt;height:.5pt;mso-position-horizontal-relative:char;mso-position-vertical-relative:line" coordsize="9699,10" o:gfxdata="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">
                 <v:rect id="docshape16" o:spid="_x0000_s1027" style="position:absolute;width:9699;height:10;visibility:visible;mso-wrap-style:square;v-text-anchor:top" o:gfxdata="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" fillcolor="black" stroked="f"/>
@@ -4954,6 +3940,8 @@
         </w:rPr>
       </w:pPr>
     </w:p>
+    <w:bookmarkStart w:id="0" w:name="_GoBack"/>
+    <w:bookmarkEnd w:id="0"/>
     <w:p>
       <w:pPr>
         <w:pStyle w:val="Corpotesto"/>
@@ -5033,7 +4021,7 @@
               </wp:anchor>
             </w:drawing>
           </mc:Choice>
-          <mc:Fallback xmlns:w16sdtdh="http://schemas.microsoft.com/office/word/2020/wordml/sdtdatahash" xmlns:w16="http://schemas.microsoft.com/office/word/2018/wordml" xmlns:w16cex="http://schemas.microsoft.com/office/word/2018/wordml/cex" xmlns:oel="http://schemas.microsoft.com/office/2019/extlst">
+          <mc:Fallback xmlns:oel="http://schemas.microsoft.com/office/2019/extlst" xmlns:w16cex="http://schemas.microsoft.com/office/word/2018/wordml/cex" xmlns:w16="http://schemas.microsoft.com/office/word/2018/wordml" xmlns:w16sdtdh="http://schemas.microsoft.com/office/word/2020/wordml/sdtdatahash">
             <w:pict>
               <v:rect w14:anchorId="1F8C973B" id="docshape17" o:spid="_x0000_s1026" style="position:absolute;margin-left:223.25pt;margin-top:12.4pt;width:122.65pt;height:.95pt;z-index:-15724032;visibility:visible;mso-wrap-style:square;mso-width-percent:0;mso-height-percent:0;mso-wrap-distance-left:0;mso-wrap-distance-top:0;mso-wrap-distance-right:0;mso-wrap-distance-bottom:0;mso-position-horizontal:absolute;mso-position-horizontal-relative:page;mso-position-vertical:absolute;mso-position-vertical-relative:text;mso-width-percent:0;mso-height-percent:0;mso-width-relative:page;mso-height-relative:page;v-text-anchor:top" o:gfxdata="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" fillcolor="black" stroked="f">
                 <w10:wrap type="topAndBottom" anchorx="page"/>
@@ -5112,7 +4100,7 @@
               </wp:anchor>
             </w:drawing>
           </mc:Choice>
-          <mc:Fallback xmlns:w16sdtdh="http://schemas.microsoft.com/office/word/2020/wordml/sdtdatahash" xmlns:w16="http://schemas.microsoft.com/office/word/2018/wordml" xmlns:w16cex="http://schemas.microsoft.com/office/word/2018/wordml/cex" xmlns:oel="http://schemas.microsoft.com/office/2019/extlst">
+          <mc:Fallback xmlns:oel="http://schemas.microsoft.com/office/2019/extlst" xmlns:w16cex="http://schemas.microsoft.com/office/word/2018/wordml/cex" xmlns:w16="http://schemas.microsoft.com/office/word/2018/wordml" xmlns:w16sdtdh="http://schemas.microsoft.com/office/word/2020/wordml/sdtdatahash">
             <w:pict>
               <v:rect w14:anchorId="5C3318E3" id="docshape18" o:spid="_x0000_s1026" style="position:absolute;margin-left:390.55pt;margin-top:12.4pt;width:122.55pt;height:.95pt;z-index:-15723520;visibility:visible;mso-wrap-style:square;mso-width-percent:0;mso-height-percent:0;mso-wrap-distance-left:0;mso-wrap-distance-top:0;mso-wrap-distance-right:0;mso-wrap-distance-bottom:0;mso-position-horizontal:absolute;mso-position-horizontal-relative:page;mso-position-vertical:absolute;mso-position-vertical-relative:text;mso-width-percent:0;mso-height-percent:0;mso-width-relative:page;mso-height-relative:page;v-text-anchor:top" o:gfxdata="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" fillcolor="black" stroked="f">
                 <w10:wrap type="topAndBottom" anchorx="page"/>
@@ -5857,7 +4845,13 @@
                             <w:rPr>
                               <w:sz w:val="20"/>
                             </w:rPr>
-                            <w:t>4°</w:t>
+                            <w:t>3</w:t>
+                          </w:r>
+                          <w:r>
+                            <w:rPr>
+                              <w:sz w:val="20"/>
+                            </w:rPr>
+                            <w:t>°</w:t>
                           </w:r>
                           <w:r>
                             <w:rPr>
@@ -5964,7 +4958,13 @@
                       <w:rPr>
                         <w:sz w:val="20"/>
                       </w:rPr>
-                      <w:t>4°</w:t>
+                      <w:t>3</w:t>
+                    </w:r>
+                    <w:r>
+                      <w:rPr>
+                        <w:sz w:val="20"/>
+                      </w:rPr>
+                      <w:t>°</w:t>
                     </w:r>
                     <w:r>
                       <w:rPr>
@@ -6172,6 +5172,118 @@
 <file path=word/numbering.xml><?xml version="1.0" encoding="utf-8"?>
 <w:numbering xmlns:wpc="http://schemas.microsoft.com/office/word/2010/wordprocessingCanvas" xmlns:cx="http://schemas.microsoft.com/office/drawing/2014/chartex" xmlns:cx1="http://schemas.microsoft.com/office/drawing/2015/9/8/chartex" xmlns:cx2="http://schemas.microsoft.com/office/drawing/2015/10/21/chartex" xmlns:cx3="http://schemas.microsoft.com/office/drawing/2016/5/9/chartex" xmlns:cx4="http://schemas.microsoft.com/office/drawing/2016/5/10/chartex" xmlns:cx5="http://schemas.microsoft.com/office/drawing/2016/5/11/chartex" xmlns:cx6="http://schemas.microsoft.com/office/drawing/2016/5/12/chartex" xmlns:cx7="http://schemas.microsoft.com/office/drawing/2016/5/13/chartex" xmlns:cx8="http://schemas.microsoft.com/office/drawing/2016/5/14/chartex" xmlns:mc="http://schemas.openxmlformats.org/markup-compatibility/2006" xmlns:aink="http://schemas.microsoft.com/office/drawing/2016/ink" xmlns:am3d="http://schemas.microsoft.com/office/drawing/2017/model3d" xmlns:o="urn:schemas-microsoft-com:office:office" xmlns:r="http://schemas.openxmlformats.org/officeDocument/2006/relationships" xmlns:m="http://schemas.openxmlformats.org/officeDocument/2006/math" xmlns:v="urn:schemas-microsoft-com:vml" xmlns:wp14="http://schemas.microsoft.com/office/word/2010/wordprocessingDrawing" xmlns:wp="http://schemas.openxmlformats.org/drawingml/2006/wordprocessingDrawing" xmlns:w10="urn:schemas-microsoft-com:office:word" xmlns:w="http://schemas.openxmlformats.org/wordprocessingml/2006/main" xmlns:w14="http://schemas.microsoft.com/office/word/2010/wordml" xmlns:w15="http://schemas.microsoft.com/office/word/2012/wordml" xmlns:w16cid="http://schemas.microsoft.com/office/word/2016/wordml/cid" xmlns:w16se="http://schemas.microsoft.com/office/word/2015/wordml/symex" xmlns:wpg="http://schemas.microsoft.com/office/word/2010/wordprocessingGroup" xmlns:wpi="http://schemas.microsoft.com/office/word/2010/wordprocessingInk" xmlns:wne="http://schemas.microsoft.com/office/word/2006/wordml" xmlns:wps="http://schemas.microsoft.com/office/word/2010/wordprocessingShape" mc:Ignorable="w14 w15 w16se w16cid wp14">
   <w:abstractNum w:abstractNumId="0" w15:restartNumberingAfterBreak="0">
+    <w:nsid w:val="014C7CC2"/>
+    <w:multiLevelType w:val="hybridMultilevel"/>
+    <w:tmpl w:val="67A45FF8"/>
+    <w:lvl w:ilvl="0" w:tplc="BDA4B580">
+      <w:numFmt w:val="bullet"/>
+      <w:lvlText w:val="-"/>
+      <w:lvlJc w:val="left"/>
+      <w:pPr>
+        <w:ind w:left="602" w:hanging="360"/>
+      </w:pPr>
+      <w:rPr>
+        <w:rFonts w:ascii="Calibri" w:eastAsia="Calibri" w:hAnsi="Calibri" w:cs="Calibri" w:hint="default"/>
+      </w:rPr>
+    </w:lvl>
+    <w:lvl w:ilvl="1" w:tplc="08100003" w:tentative="1">
+      <w:start w:val="1"/>
+      <w:numFmt w:val="bullet"/>
+      <w:lvlText w:val="o"/>
+      <w:lvlJc w:val="left"/>
+      <w:pPr>
+        <w:ind w:left="1322" w:hanging="360"/>
+      </w:pPr>
+      <w:rPr>
+        <w:rFonts w:ascii="Courier New" w:hAnsi="Courier New" w:cs="Courier New" w:hint="default"/>
+      </w:rPr>
+    </w:lvl>
+    <w:lvl w:ilvl="2" w:tplc="08100005" w:tentative="1">
+      <w:start w:val="1"/>
+      <w:numFmt w:val="bullet"/>
+      <w:lvlText w:val=""/>
+      <w:lvlJc w:val="left"/>
+      <w:pPr>
+        <w:ind w:left="2042" w:hanging="360"/>
+      </w:pPr>
+      <w:rPr>
+        <w:rFonts w:ascii="Wingdings" w:hAnsi="Wingdings" w:hint="default"/>
+      </w:rPr>
+    </w:lvl>
+    <w:lvl w:ilvl="3" w:tplc="08100001" w:tentative="1">
+      <w:start w:val="1"/>
+      <w:numFmt w:val="bullet"/>
+      <w:lvlText w:val=""/>
+      <w:lvlJc w:val="left"/>
+      <w:pPr>
+        <w:ind w:left="2762" w:hanging="360"/>
+      </w:pPr>
+      <w:rPr>
+        <w:rFonts w:ascii="Symbol" w:hAnsi="Symbol" w:hint="default"/>
+      </w:rPr>
+    </w:lvl>
+    <w:lvl w:ilvl="4" w:tplc="08100003" w:tentative="1">
+      <w:start w:val="1"/>
+      <w:numFmt w:val="bullet"/>
+      <w:lvlText w:val="o"/>
+      <w:lvlJc w:val="left"/>
+      <w:pPr>
+        <w:ind w:left="3482" w:hanging="360"/>
+      </w:pPr>
+      <w:rPr>
+        <w:rFonts w:ascii="Courier New" w:hAnsi="Courier New" w:cs="Courier New" w:hint="default"/>
+      </w:rPr>
+    </w:lvl>
+    <w:lvl w:ilvl="5" w:tplc="08100005" w:tentative="1">
+      <w:start w:val="1"/>
+      <w:numFmt w:val="bullet"/>
+      <w:lvlText w:val=""/>
+      <w:lvlJc w:val="left"/>
+      <w:pPr>
+        <w:ind w:left="4202" w:hanging="360"/>
+      </w:pPr>
+      <w:rPr>
+        <w:rFonts w:ascii="Wingdings" w:hAnsi="Wingdings" w:hint="default"/>
+      </w:rPr>
+    </w:lvl>
+    <w:lvl w:ilvl="6" w:tplc="08100001" w:tentative="1">
+      <w:start w:val="1"/>
+      <w:numFmt w:val="bullet"/>
+      <w:lvlText w:val=""/>
+      <w:lvlJc w:val="left"/>
+      <w:pPr>
+        <w:ind w:left="4922" w:hanging="360"/>
+      </w:pPr>
+      <w:rPr>
+        <w:rFonts w:ascii="Symbol" w:hAnsi="Symbol" w:hint="default"/>
+      </w:rPr>
+    </w:lvl>
+    <w:lvl w:ilvl="7" w:tplc="08100003" w:tentative="1">
+      <w:start w:val="1"/>
+      <w:numFmt w:val="bullet"/>
+      <w:lvlText w:val="o"/>
+      <w:lvlJc w:val="left"/>
+      <w:pPr>
+        <w:ind w:left="5642" w:hanging="360"/>
+      </w:pPr>
+      <w:rPr>
+        <w:rFonts w:ascii="Courier New" w:hAnsi="Courier New" w:cs="Courier New" w:hint="default"/>
+      </w:rPr>
+    </w:lvl>
+    <w:lvl w:ilvl="8" w:tplc="08100005" w:tentative="1">
+      <w:start w:val="1"/>
+      <w:numFmt w:val="bullet"/>
+      <w:lvlText w:val=""/>
+      <w:lvlJc w:val="left"/>
+      <w:pPr>
+        <w:ind w:left="6362" w:hanging="360"/>
+      </w:pPr>
+      <w:rPr>
+        <w:rFonts w:ascii="Wingdings" w:hAnsi="Wingdings" w:hint="default"/>
+      </w:rPr>
+    </w:lvl>
+  </w:abstractNum>
+  <w:abstractNum w:abstractNumId="1" w15:restartNumberingAfterBreak="0">
     <w:nsid w:val="04EC7F62"/>
     <w:multiLevelType w:val="hybridMultilevel"/>
     <w:tmpl w:val="5E9C2210"/>
@@ -6311,7 +5423,7 @@
       </w:rPr>
     </w:lvl>
   </w:abstractNum>
-  <w:abstractNum w:abstractNumId="1" w15:restartNumberingAfterBreak="0">
+  <w:abstractNum w:abstractNumId="2" w15:restartNumberingAfterBreak="0">
     <w:nsid w:val="1403614B"/>
     <w:multiLevelType w:val="hybridMultilevel"/>
     <w:tmpl w:val="375E70E6"/>
@@ -6424,7 +5536,7 @@
       </w:rPr>
     </w:lvl>
   </w:abstractNum>
-  <w:abstractNum w:abstractNumId="2" w15:restartNumberingAfterBreak="0">
+  <w:abstractNum w:abstractNumId="3" w15:restartNumberingAfterBreak="0">
     <w:nsid w:val="16740583"/>
     <w:multiLevelType w:val="hybridMultilevel"/>
     <w:tmpl w:val="4514909E"/>
@@ -6537,7 +5649,7 @@
       </w:rPr>
     </w:lvl>
   </w:abstractNum>
-  <w:abstractNum w:abstractNumId="3" w15:restartNumberingAfterBreak="0">
+  <w:abstractNum w:abstractNumId="4" w15:restartNumberingAfterBreak="0">
     <w:nsid w:val="25FE2F26"/>
     <w:multiLevelType w:val="hybridMultilevel"/>
     <w:tmpl w:val="FF282790"/>
@@ -6650,7 +5762,7 @@
       </w:rPr>
     </w:lvl>
   </w:abstractNum>
-  <w:abstractNum w:abstractNumId="4" w15:restartNumberingAfterBreak="0">
+  <w:abstractNum w:abstractNumId="5" w15:restartNumberingAfterBreak="0">
     <w:nsid w:val="35A542C7"/>
     <w:multiLevelType w:val="hybridMultilevel"/>
     <w:tmpl w:val="2320CC3E"/>
@@ -6763,7 +5875,7 @@
       </w:rPr>
     </w:lvl>
   </w:abstractNum>
-  <w:abstractNum w:abstractNumId="5" w15:restartNumberingAfterBreak="0">
+  <w:abstractNum w:abstractNumId="6" w15:restartNumberingAfterBreak="0">
     <w:nsid w:val="702346F9"/>
     <w:multiLevelType w:val="multilevel"/>
     <w:tmpl w:val="F15846B8"/>
@@ -6876,7 +5988,119 @@
       </w:pPr>
     </w:lvl>
   </w:abstractNum>
-  <w:abstractNum w:abstractNumId="6" w15:restartNumberingAfterBreak="0">
+  <w:abstractNum w:abstractNumId="7" w15:restartNumberingAfterBreak="0">
+    <w:nsid w:val="752132CB"/>
+    <w:multiLevelType w:val="hybridMultilevel"/>
+    <w:tmpl w:val="69EC193E"/>
+    <w:lvl w:ilvl="0" w:tplc="1CE87510">
+      <w:numFmt w:val="bullet"/>
+      <w:lvlText w:val="-"/>
+      <w:lvlJc w:val="left"/>
+      <w:pPr>
+        <w:ind w:left="720" w:hanging="360"/>
+      </w:pPr>
+      <w:rPr>
+        <w:rFonts w:ascii="Calibri" w:eastAsia="Calibri" w:hAnsi="Calibri" w:cs="Calibri" w:hint="default"/>
+      </w:rPr>
+    </w:lvl>
+    <w:lvl w:ilvl="1" w:tplc="08100003" w:tentative="1">
+      <w:start w:val="1"/>
+      <w:numFmt w:val="bullet"/>
+      <w:lvlText w:val="o"/>
+      <w:lvlJc w:val="left"/>
+      <w:pPr>
+        <w:ind w:left="1440" w:hanging="360"/>
+      </w:pPr>
+      <w:rPr>
+        <w:rFonts w:ascii="Courier New" w:hAnsi="Courier New" w:cs="Courier New" w:hint="default"/>
+      </w:rPr>
+    </w:lvl>
+    <w:lvl w:ilvl="2" w:tplc="08100005" w:tentative="1">
+      <w:start w:val="1"/>
+      <w:numFmt w:val="bullet"/>
+      <w:lvlText w:val=""/>
+      <w:lvlJc w:val="left"/>
+      <w:pPr>
+        <w:ind w:left="2160" w:hanging="360"/>
+      </w:pPr>
+      <w:rPr>
+        <w:rFonts w:ascii="Wingdings" w:hAnsi="Wingdings" w:hint="default"/>
+      </w:rPr>
+    </w:lvl>
+    <w:lvl w:ilvl="3" w:tplc="08100001" w:tentative="1">
+      <w:start w:val="1"/>
+      <w:numFmt w:val="bullet"/>
+      <w:lvlText w:val=""/>
+      <w:lvlJc w:val="left"/>
+      <w:pPr>
+        <w:ind w:left="2880" w:hanging="360"/>
+      </w:pPr>
+      <w:rPr>
+        <w:rFonts w:ascii="Symbol" w:hAnsi="Symbol" w:hint="default"/>
+      </w:rPr>
+    </w:lvl>
+    <w:lvl w:ilvl="4" w:tplc="08100003" w:tentative="1">
+      <w:start w:val="1"/>
+      <w:numFmt w:val="bullet"/>
+      <w:lvlText w:val="o"/>
+      <w:lvlJc w:val="left"/>
+      <w:pPr>
+        <w:ind w:left="3600" w:hanging="360"/>
+      </w:pPr>
+      <w:rPr>
+        <w:rFonts w:ascii="Courier New" w:hAnsi="Courier New" w:cs="Courier New" w:hint="default"/>
+      </w:rPr>
+    </w:lvl>
+    <w:lvl w:ilvl="5" w:tplc="08100005" w:tentative="1">
+      <w:start w:val="1"/>
+      <w:numFmt w:val="bullet"/>
+      <w:lvlText w:val=""/>
+      <w:lvlJc w:val="left"/>
+      <w:pPr>
+        <w:ind w:left="4320" w:hanging="360"/>
+      </w:pPr>
+      <w:rPr>
+        <w:rFonts w:ascii="Wingdings" w:hAnsi="Wingdings" w:hint="default"/>
+      </w:rPr>
+    </w:lvl>
+    <w:lvl w:ilvl="6" w:tplc="08100001" w:tentative="1">
+      <w:start w:val="1"/>
+      <w:numFmt w:val="bullet"/>
+      <w:lvlText w:val=""/>
+      <w:lvlJc w:val="left"/>
+      <w:pPr>
+        <w:ind w:left="5040" w:hanging="360"/>
+      </w:pPr>
+      <w:rPr>
+        <w:rFonts w:ascii="Symbol" w:hAnsi="Symbol" w:hint="default"/>
+      </w:rPr>
+    </w:lvl>
+    <w:lvl w:ilvl="7" w:tplc="08100003" w:tentative="1">
+      <w:start w:val="1"/>
+      <w:numFmt w:val="bullet"/>
+      <w:lvlText w:val="o"/>
+      <w:lvlJc w:val="left"/>
+      <w:pPr>
+        <w:ind w:left="5760" w:hanging="360"/>
+      </w:pPr>
+      <w:rPr>
+        <w:rFonts w:ascii="Courier New" w:hAnsi="Courier New" w:cs="Courier New" w:hint="default"/>
+      </w:rPr>
+    </w:lvl>
+    <w:lvl w:ilvl="8" w:tplc="08100005" w:tentative="1">
+      <w:start w:val="1"/>
+      <w:numFmt w:val="bullet"/>
+      <w:lvlText w:val=""/>
+      <w:lvlJc w:val="left"/>
+      <w:pPr>
+        <w:ind w:left="6480" w:hanging="360"/>
+      </w:pPr>
+      <w:rPr>
+        <w:rFonts w:ascii="Wingdings" w:hAnsi="Wingdings" w:hint="default"/>
+      </w:rPr>
+    </w:lvl>
+  </w:abstractNum>
+  <w:abstractNum w:abstractNumId="8" w15:restartNumberingAfterBreak="0">
     <w:nsid w:val="762822FB"/>
     <w:multiLevelType w:val="hybridMultilevel"/>
     <w:tmpl w:val="51D26138"/>
@@ -7019,7 +6243,7 @@
       </w:rPr>
     </w:lvl>
   </w:abstractNum>
-  <w:abstractNum w:abstractNumId="7" w15:restartNumberingAfterBreak="0">
+  <w:abstractNum w:abstractNumId="9" w15:restartNumberingAfterBreak="0">
     <w:nsid w:val="765C6DE2"/>
     <w:multiLevelType w:val="hybridMultilevel"/>
     <w:tmpl w:val="8DB01C42"/>
@@ -7139,7 +6363,7 @@
       </w:rPr>
     </w:lvl>
   </w:abstractNum>
-  <w:abstractNum w:abstractNumId="8" w15:restartNumberingAfterBreak="0">
+  <w:abstractNum w:abstractNumId="10" w15:restartNumberingAfterBreak="0">
     <w:nsid w:val="76E876B0"/>
     <w:multiLevelType w:val="hybridMultilevel"/>
     <w:tmpl w:val="FB4E82B4"/>
@@ -7225,17 +6449,129 @@
       </w:pPr>
     </w:lvl>
   </w:abstractNum>
+  <w:abstractNum w:abstractNumId="11" w15:restartNumberingAfterBreak="0">
+    <w:nsid w:val="781F7C5F"/>
+    <w:multiLevelType w:val="hybridMultilevel"/>
+    <w:tmpl w:val="D7240C40"/>
+    <w:lvl w:ilvl="0" w:tplc="860C2146">
+      <w:numFmt w:val="bullet"/>
+      <w:lvlText w:val="-"/>
+      <w:lvlJc w:val="left"/>
+      <w:pPr>
+        <w:ind w:left="602" w:hanging="360"/>
+      </w:pPr>
+      <w:rPr>
+        <w:rFonts w:ascii="Calibri" w:eastAsia="Calibri" w:hAnsi="Calibri" w:cs="Calibri" w:hint="default"/>
+      </w:rPr>
+    </w:lvl>
+    <w:lvl w:ilvl="1" w:tplc="08100003" w:tentative="1">
+      <w:start w:val="1"/>
+      <w:numFmt w:val="bullet"/>
+      <w:lvlText w:val="o"/>
+      <w:lvlJc w:val="left"/>
+      <w:pPr>
+        <w:ind w:left="1322" w:hanging="360"/>
+      </w:pPr>
+      <w:rPr>
+        <w:rFonts w:ascii="Courier New" w:hAnsi="Courier New" w:cs="Courier New" w:hint="default"/>
+      </w:rPr>
+    </w:lvl>
+    <w:lvl w:ilvl="2" w:tplc="08100005" w:tentative="1">
+      <w:start w:val="1"/>
+      <w:numFmt w:val="bullet"/>
+      <w:lvlText w:val=""/>
+      <w:lvlJc w:val="left"/>
+      <w:pPr>
+        <w:ind w:left="2042" w:hanging="360"/>
+      </w:pPr>
+      <w:rPr>
+        <w:rFonts w:ascii="Wingdings" w:hAnsi="Wingdings" w:hint="default"/>
+      </w:rPr>
+    </w:lvl>
+    <w:lvl w:ilvl="3" w:tplc="08100001" w:tentative="1">
+      <w:start w:val="1"/>
+      <w:numFmt w:val="bullet"/>
+      <w:lvlText w:val=""/>
+      <w:lvlJc w:val="left"/>
+      <w:pPr>
+        <w:ind w:left="2762" w:hanging="360"/>
+      </w:pPr>
+      <w:rPr>
+        <w:rFonts w:ascii="Symbol" w:hAnsi="Symbol" w:hint="default"/>
+      </w:rPr>
+    </w:lvl>
+    <w:lvl w:ilvl="4" w:tplc="08100003" w:tentative="1">
+      <w:start w:val="1"/>
+      <w:numFmt w:val="bullet"/>
+      <w:lvlText w:val="o"/>
+      <w:lvlJc w:val="left"/>
+      <w:pPr>
+        <w:ind w:left="3482" w:hanging="360"/>
+      </w:pPr>
+      <w:rPr>
+        <w:rFonts w:ascii="Courier New" w:hAnsi="Courier New" w:cs="Courier New" w:hint="default"/>
+      </w:rPr>
+    </w:lvl>
+    <w:lvl w:ilvl="5" w:tplc="08100005" w:tentative="1">
+      <w:start w:val="1"/>
+      <w:numFmt w:val="bullet"/>
+      <w:lvlText w:val=""/>
+      <w:lvlJc w:val="left"/>
+      <w:pPr>
+        <w:ind w:left="4202" w:hanging="360"/>
+      </w:pPr>
+      <w:rPr>
+        <w:rFonts w:ascii="Wingdings" w:hAnsi="Wingdings" w:hint="default"/>
+      </w:rPr>
+    </w:lvl>
+    <w:lvl w:ilvl="6" w:tplc="08100001" w:tentative="1">
+      <w:start w:val="1"/>
+      <w:numFmt w:val="bullet"/>
+      <w:lvlText w:val=""/>
+      <w:lvlJc w:val="left"/>
+      <w:pPr>
+        <w:ind w:left="4922" w:hanging="360"/>
+      </w:pPr>
+      <w:rPr>
+        <w:rFonts w:ascii="Symbol" w:hAnsi="Symbol" w:hint="default"/>
+      </w:rPr>
+    </w:lvl>
+    <w:lvl w:ilvl="7" w:tplc="08100003" w:tentative="1">
+      <w:start w:val="1"/>
+      <w:numFmt w:val="bullet"/>
+      <w:lvlText w:val="o"/>
+      <w:lvlJc w:val="left"/>
+      <w:pPr>
+        <w:ind w:left="5642" w:hanging="360"/>
+      </w:pPr>
+      <w:rPr>
+        <w:rFonts w:ascii="Courier New" w:hAnsi="Courier New" w:cs="Courier New" w:hint="default"/>
+      </w:rPr>
+    </w:lvl>
+    <w:lvl w:ilvl="8" w:tplc="08100005" w:tentative="1">
+      <w:start w:val="1"/>
+      <w:numFmt w:val="bullet"/>
+      <w:lvlText w:val=""/>
+      <w:lvlJc w:val="left"/>
+      <w:pPr>
+        <w:ind w:left="6362" w:hanging="360"/>
+      </w:pPr>
+      <w:rPr>
+        <w:rFonts w:ascii="Wingdings" w:hAnsi="Wingdings" w:hint="default"/>
+      </w:rPr>
+    </w:lvl>
+  </w:abstractNum>
   <w:num w:numId="1">
-    <w:abstractNumId w:val="7"/>
+    <w:abstractNumId w:val="9"/>
   </w:num>
   <w:num w:numId="2">
-    <w:abstractNumId w:val="6"/>
+    <w:abstractNumId w:val="8"/>
   </w:num>
   <w:num w:numId="3">
-    <w:abstractNumId w:val="0"/>
+    <w:abstractNumId w:val="1"/>
   </w:num>
   <w:num w:numId="4">
-    <w:abstractNumId w:val="5"/>
+    <w:abstractNumId w:val="6"/>
     <w:lvlOverride w:ilvl="0">
       <w:startOverride w:val="1"/>
     </w:lvlOverride>
@@ -7265,19 +6601,28 @@
     </w:lvlOverride>
   </w:num>
   <w:num w:numId="5">
+    <w:abstractNumId w:val="5"/>
+  </w:num>
+  <w:num w:numId="6">
+    <w:abstractNumId w:val="10"/>
+  </w:num>
+  <w:num w:numId="7">
+    <w:abstractNumId w:val="2"/>
+  </w:num>
+  <w:num w:numId="8">
+    <w:abstractNumId w:val="3"/>
+  </w:num>
+  <w:num w:numId="9">
     <w:abstractNumId w:val="4"/>
   </w:num>
-  <w:num w:numId="6">
-    <w:abstractNumId w:val="8"/>
+  <w:num w:numId="10">
+    <w:abstractNumId w:val="0"/>
   </w:num>
-  <w:num w:numId="7">
-    <w:abstractNumId w:val="1"/>
+  <w:num w:numId="11">
+    <w:abstractNumId w:val="7"/>
   </w:num>
-  <w:num w:numId="8">
-    <w:abstractNumId w:val="2"/>
-  </w:num>
-  <w:num w:numId="9">
-    <w:abstractNumId w:val="3"/>
+  <w:num w:numId="12">
+    <w:abstractNumId w:val="11"/>
   </w:num>
 </w:numbering>
 </file>
@@ -7826,6 +7171,56 @@
       <w:shd w:val="clear" w:color="auto" w:fill="E1DFDD"/>
     </w:rPr>
   </w:style>
+  <w:style w:type="paragraph" w:styleId="Intestazione">
+    <w:name w:val="header"/>
+    <w:basedOn w:val="Normale"/>
+    <w:link w:val="IntestazioneCarattere"/>
+    <w:uiPriority w:val="99"/>
+    <w:unhideWhenUsed/>
+    <w:rsid w:val="003619DE"/>
+    <w:pPr>
+      <w:tabs>
+        <w:tab w:val="center" w:pos="4819"/>
+        <w:tab w:val="right" w:pos="9638"/>
+      </w:tabs>
+    </w:pPr>
+  </w:style>
+  <w:style w:type="character" w:customStyle="1" w:styleId="IntestazioneCarattere">
+    <w:name w:val="Intestazione Carattere"/>
+    <w:basedOn w:val="Carpredefinitoparagrafo"/>
+    <w:link w:val="Intestazione"/>
+    <w:uiPriority w:val="99"/>
+    <w:rsid w:val="003619DE"/>
+    <w:rPr>
+      <w:rFonts w:ascii="Calibri" w:eastAsia="Calibri" w:hAnsi="Calibri" w:cs="Calibri"/>
+      <w:lang w:val="it-IT"/>
+    </w:rPr>
+  </w:style>
+  <w:style w:type="paragraph" w:styleId="Pidipagina">
+    <w:name w:val="footer"/>
+    <w:basedOn w:val="Normale"/>
+    <w:link w:val="PidipaginaCarattere"/>
+    <w:uiPriority w:val="99"/>
+    <w:unhideWhenUsed/>
+    <w:rsid w:val="003619DE"/>
+    <w:pPr>
+      <w:tabs>
+        <w:tab w:val="center" w:pos="4819"/>
+        <w:tab w:val="right" w:pos="9638"/>
+      </w:tabs>
+    </w:pPr>
+  </w:style>
+  <w:style w:type="character" w:customStyle="1" w:styleId="PidipaginaCarattere">
+    <w:name w:val="Piè di pagina Carattere"/>
+    <w:basedOn w:val="Carpredefinitoparagrafo"/>
+    <w:link w:val="Pidipagina"/>
+    <w:uiPriority w:val="99"/>
+    <w:rsid w:val="003619DE"/>
+    <w:rPr>
+      <w:rFonts w:ascii="Calibri" w:eastAsia="Calibri" w:hAnsi="Calibri" w:cs="Calibri"/>
+      <w:lang w:val="it-IT"/>
+    </w:rPr>
+  </w:style>
 </w:styles>
 </file>
 
@@ -8117,7 +7512,7 @@
 </file>
 
 <file path=customXml/itemProps1.xml><?xml version="1.0" encoding="utf-8"?>
-<ds:datastoreItem xmlns:ds="http://schemas.openxmlformats.org/officeDocument/2006/customXml" ds:itemID="{DE68AEE8-D68E-48EC-9DE3-0A2B6630296C}">
+<ds:datastoreItem xmlns:ds="http://schemas.openxmlformats.org/officeDocument/2006/customXml" ds:itemID="{977549BE-1EF5-451F-98B7-A044D04118A6}">
   <ds:schemaRefs>
     <ds:schemaRef ds:uri="http://schemas.openxmlformats.org/officeDocument/2006/bibliography"/>
   </ds:schemaRefs>

</xml_diff>